<commit_message>
Add functionalities to do in next versions
</commit_message>
<xml_diff>
--- a/docs/Shanoir-NG_NextFunctionalities.docx
+++ b/docs/Shanoir-NG_NextFunctionalities.docx
@@ -40,24 +40,184 @@
     <w:p>
       <w:pPr>
         <w:pStyle w:val="Titre1"/>
-        <w:jc w:val="both"/>
+      </w:pPr>
+      <w:r>
+        <w:t>Etudes</w:t>
+      </w:r>
+    </w:p>
+    <w:p>
+      <w:pPr>
+        <w:pStyle w:val="Titre2"/>
       </w:pPr>
       <w:r>
         <w:t>Liste des études liées à un utilisateur</w:t>
       </w:r>
     </w:p>
     <w:p>
-      <w:pPr>
-        <w:jc w:val="both"/>
-      </w:pPr>
       <w:r>
         <w:t>Dans la page d'édition d'un utilisateur, ajouter la liste des études liées avec un bouton permettant de supprimer l'utilisateur de l'étude</w:t>
       </w:r>
     </w:p>
     <w:p>
       <w:pPr>
+        <w:pStyle w:val="Titre2"/>
+        <w:rPr>
+          <w:rFonts w:eastAsia="Times New Roman"/>
+          <w:lang w:eastAsia="fr-FR"/>
+        </w:rPr>
+      </w:pPr>
+      <w:r>
+        <w:rPr>
+          <w:rFonts w:eastAsia="Times New Roman"/>
+          <w:lang w:eastAsia="fr-FR"/>
+        </w:rPr>
+        <w:t>Création d'une étude dérivée</w:t>
+      </w:r>
+    </w:p>
+    <w:p>
+      <w:pPr>
+        <w:rPr>
+          <w:lang w:eastAsia="fr-FR"/>
+        </w:rPr>
+      </w:pPr>
+      <w:r>
+        <w:rPr>
+          <w:lang w:eastAsia="fr-FR"/>
+        </w:rPr>
+        <w:t>R</w:t>
+      </w:r>
+      <w:r>
+        <w:rPr>
+          <w:lang w:eastAsia="fr-FR"/>
+        </w:rPr>
+        <w:t>evoir le principe de la création d'une étude dérivée qui permet de donner accès à une partir des données de l'étude (</w:t>
+      </w:r>
+      <w:proofErr w:type="spellStart"/>
+      <w:r>
+        <w:rPr>
+          <w:lang w:eastAsia="fr-FR"/>
+        </w:rPr>
+        <w:t>eg</w:t>
+      </w:r>
+      <w:proofErr w:type="spellEnd"/>
+      <w:r>
+        <w:rPr>
+          <w:lang w:eastAsia="fr-FR"/>
+        </w:rPr>
+        <w:t xml:space="preserve"> tous les T13D) ou à un sous-groupe de sujets. Cela est fastidieux à faire et peut vite multiplier les créations d'études dérivées. </w:t>
+      </w:r>
+    </w:p>
+    <w:p>
+      <w:pPr>
+        <w:pStyle w:val="Titre2"/>
+        <w:rPr>
+          <w:rFonts w:eastAsia="Times New Roman"/>
+          <w:lang w:eastAsia="fr-FR"/>
+        </w:rPr>
+      </w:pPr>
+      <w:r>
+        <w:rPr>
+          <w:rFonts w:eastAsia="Times New Roman"/>
+          <w:lang w:eastAsia="fr-FR"/>
+        </w:rPr>
+        <w:t>Droits sur les études</w:t>
+      </w:r>
+    </w:p>
+    <w:p>
+      <w:pPr>
+        <w:rPr>
+          <w:lang w:eastAsia="fr-FR"/>
+        </w:rPr>
+      </w:pPr>
+      <w:r>
+        <w:rPr>
+          <w:lang w:eastAsia="fr-FR"/>
+        </w:rPr>
+        <w:t>D</w:t>
+      </w:r>
+      <w:r>
+        <w:rPr>
+          <w:lang w:eastAsia="fr-FR"/>
+        </w:rPr>
+        <w:t xml:space="preserve">issocier accès à l'étude pour l'import, et en </w:t>
+      </w:r>
+      <w:proofErr w:type="spellStart"/>
+      <w:r>
+        <w:rPr>
+          <w:lang w:eastAsia="fr-FR"/>
+        </w:rPr>
+        <w:t>see</w:t>
+      </w:r>
+      <w:proofErr w:type="spellEnd"/>
+      <w:r>
+        <w:rPr>
+          <w:lang w:eastAsia="fr-FR"/>
+        </w:rPr>
+        <w:t xml:space="preserve"> &amp;</w:t>
+      </w:r>
+      <w:proofErr w:type="spellStart"/>
+      <w:r>
+        <w:rPr>
+          <w:lang w:eastAsia="fr-FR"/>
+        </w:rPr>
+        <w:t>download</w:t>
+      </w:r>
+      <w:proofErr w:type="spellEnd"/>
+      <w:r>
+        <w:rPr>
+          <w:lang w:eastAsia="fr-FR"/>
+        </w:rPr>
+        <w:t xml:space="preserve"> : certains utilisateurs n'aiment pas le fait qu'à partir du moment où un centre a un accès import pour pousser des données dans </w:t>
+      </w:r>
+      <w:proofErr w:type="spellStart"/>
+      <w:r>
+        <w:rPr>
+          <w:lang w:eastAsia="fr-FR"/>
+        </w:rPr>
+        <w:t>Shanoir</w:t>
+      </w:r>
+      <w:proofErr w:type="spellEnd"/>
+      <w:r>
+        <w:rPr>
+          <w:lang w:eastAsia="fr-FR"/>
+        </w:rPr>
+        <w:t>, il peut télécharger les données de tous les centres</w:t>
+      </w:r>
+    </w:p>
+    <w:p>
+      <w:pPr>
+        <w:pStyle w:val="Titre2"/>
+      </w:pPr>
+      <w:r>
+        <w:t>Compléments sur les études</w:t>
+      </w:r>
+    </w:p>
+    <w:p>
+      <w:r>
+        <w:t xml:space="preserve">Avoir un lien pour des fichiers (Word ou autre) de compléments sur les études (à préciser : au niveau de l'étude, de l'examen, du </w:t>
+      </w:r>
+      <w:proofErr w:type="spellStart"/>
+      <w:r>
+        <w:t>dataset</w:t>
+      </w:r>
+      <w:proofErr w:type="spellEnd"/>
+      <w:r>
+        <w:t>)</w:t>
+      </w:r>
+    </w:p>
+    <w:p>
+      <w:pPr>
         <w:pStyle w:val="Titre1"/>
-        <w:jc w:val="both"/>
+      </w:pPr>
+      <w:proofErr w:type="spellStart"/>
+      <w:r>
+        <w:t>Datasets</w:t>
+      </w:r>
+      <w:proofErr w:type="spellEnd"/>
+    </w:p>
+    <w:p>
+      <w:pPr>
+        <w:pStyle w:val="Titre2"/>
       </w:pPr>
       <w:r>
         <w:t xml:space="preserve">Droits sur les </w:t>
@@ -69,9 +229,6 @@
       <w:proofErr w:type="spellEnd"/>
     </w:p>
     <w:p>
-      <w:pPr>
-        <w:jc w:val="both"/>
-      </w:pPr>
       <w:r>
         <w:t xml:space="preserve">Pouvoir gérer des droits sur les </w:t>
       </w:r>
@@ -87,71 +244,238 @@
     <w:p>
       <w:pPr>
         <w:pStyle w:val="Titre1"/>
-        <w:jc w:val="both"/>
-      </w:pPr>
-      <w:r>
-        <w:t>Compléments sur les études</w:t>
-      </w:r>
-    </w:p>
-    <w:p>
-      <w:pPr>
-        <w:jc w:val="both"/>
-      </w:pPr>
-      <w:r>
-        <w:t xml:space="preserve">Avoir un lien pour des fichiers (Word ou autre) </w:t>
-      </w:r>
-      <w:r>
-        <w:t>de compléments sur les études (</w:t>
-      </w:r>
-      <w:r>
-        <w:t xml:space="preserve">à préciser : au niveau de l'étude, de l'examen, du </w:t>
-      </w:r>
-      <w:proofErr w:type="spellStart"/>
-      <w:r>
-        <w:t>dataset</w:t>
-      </w:r>
-      <w:proofErr w:type="spellEnd"/>
-      <w:r>
-        <w:t>)</w:t>
+        <w:rPr>
+          <w:lang w:val="en-US"/>
+        </w:rPr>
+      </w:pPr>
+      <w:r>
+        <w:rPr>
+          <w:lang w:val="en-US"/>
+        </w:rPr>
+        <w:t>Study cards</w:t>
+      </w:r>
+    </w:p>
+    <w:p>
+      <w:pPr>
+        <w:pStyle w:val="Titre2"/>
+        <w:rPr>
+          <w:rFonts w:eastAsia="Times New Roman"/>
+          <w:lang w:val="en-US" w:eastAsia="fr-FR"/>
+        </w:rPr>
+      </w:pPr>
+      <w:proofErr w:type="spellStart"/>
+      <w:r>
+        <w:rPr>
+          <w:rFonts w:eastAsia="Times New Roman"/>
+          <w:lang w:val="en-US" w:eastAsia="fr-FR"/>
+        </w:rPr>
+        <w:t>Réapplication</w:t>
+      </w:r>
+      <w:proofErr w:type="spellEnd"/>
+      <w:r>
+        <w:rPr>
+          <w:rFonts w:eastAsia="Times New Roman"/>
+          <w:lang w:val="en-US" w:eastAsia="fr-FR"/>
+        </w:rPr>
+        <w:t xml:space="preserve"> </w:t>
+      </w:r>
+      <w:proofErr w:type="spellStart"/>
+      <w:r>
+        <w:rPr>
+          <w:rFonts w:eastAsia="Times New Roman"/>
+          <w:lang w:val="en-US" w:eastAsia="fr-FR"/>
+        </w:rPr>
+        <w:t>d'une</w:t>
+      </w:r>
+      <w:proofErr w:type="spellEnd"/>
+      <w:r>
+        <w:rPr>
+          <w:rFonts w:eastAsia="Times New Roman"/>
+          <w:lang w:val="en-US" w:eastAsia="fr-FR"/>
+        </w:rPr>
+        <w:t xml:space="preserve"> study card </w:t>
       </w:r>
     </w:p>
     <w:p>
       <w:pPr>
         <w:pStyle w:val="Titre1"/>
-        <w:jc w:val="both"/>
+        <w:rPr>
+          <w:rFonts w:eastAsia="Times New Roman"/>
+          <w:lang w:val="en-US" w:eastAsia="fr-FR"/>
+        </w:rPr>
+      </w:pPr>
+      <w:r>
+        <w:rPr>
+          <w:rFonts w:eastAsia="Times New Roman"/>
+          <w:lang w:val="en-US" w:eastAsia="fr-FR"/>
+        </w:rPr>
+        <w:t>Im</w:t>
+      </w:r>
+      <w:r>
+        <w:rPr>
+          <w:rFonts w:eastAsia="Times New Roman"/>
+          <w:lang w:val="en-US" w:eastAsia="fr-FR"/>
+        </w:rPr>
+        <w:t>port</w:t>
+      </w:r>
+    </w:p>
+    <w:p>
+      <w:pPr>
+        <w:pStyle w:val="Titre2"/>
+        <w:rPr>
+          <w:rFonts w:eastAsia="Times New Roman"/>
+          <w:lang w:eastAsia="fr-FR"/>
+        </w:rPr>
+      </w:pPr>
+      <w:proofErr w:type="spellStart"/>
+      <w:r>
+        <w:rPr>
+          <w:rFonts w:eastAsia="Times New Roman"/>
+          <w:lang w:eastAsia="fr-FR"/>
+        </w:rPr>
+        <w:t>U</w:t>
+      </w:r>
+      <w:r>
+        <w:rPr>
+          <w:rFonts w:eastAsia="Times New Roman"/>
+          <w:lang w:eastAsia="fr-FR"/>
+        </w:rPr>
+        <w:t>ploa</w:t>
+      </w:r>
+      <w:r>
+        <w:rPr>
+          <w:rFonts w:eastAsia="Times New Roman"/>
+          <w:lang w:eastAsia="fr-FR"/>
+        </w:rPr>
+        <w:t>d</w:t>
+      </w:r>
+      <w:proofErr w:type="spellEnd"/>
+      <w:r>
+        <w:rPr>
+          <w:rFonts w:eastAsia="Times New Roman"/>
+          <w:lang w:eastAsia="fr-FR"/>
+        </w:rPr>
+        <w:t xml:space="preserve"> en masse de données dérivées </w:t>
+      </w:r>
+    </w:p>
+    <w:p>
+      <w:pPr>
+        <w:rPr>
+          <w:lang w:eastAsia="fr-FR"/>
+        </w:rPr>
+      </w:pPr>
+      <w:r>
+        <w:rPr>
+          <w:lang w:eastAsia="fr-FR"/>
+        </w:rPr>
+        <w:t>F</w:t>
+      </w:r>
+      <w:r>
+        <w:rPr>
+          <w:lang w:eastAsia="fr-FR"/>
+        </w:rPr>
+        <w:t>inalisat</w:t>
+      </w:r>
+      <w:r>
+        <w:rPr>
+          <w:lang w:eastAsia="fr-FR"/>
+        </w:rPr>
+        <w:t xml:space="preserve">ion du travail de stage de </w:t>
+      </w:r>
+      <w:proofErr w:type="spellStart"/>
+      <w:r>
+        <w:rPr>
+          <w:lang w:eastAsia="fr-FR"/>
+        </w:rPr>
+        <w:t>Wefa</w:t>
+      </w:r>
+      <w:proofErr w:type="spellEnd"/>
+    </w:p>
+    <w:p>
+      <w:pPr>
+        <w:rPr>
+          <w:lang w:eastAsia="fr-FR"/>
+        </w:rPr>
+      </w:pPr>
+      <w:r>
+        <w:rPr>
+          <w:lang w:eastAsia="fr-FR"/>
+        </w:rPr>
+        <w:t>F</w:t>
+      </w:r>
+      <w:r>
+        <w:rPr>
+          <w:lang w:eastAsia="fr-FR"/>
+        </w:rPr>
+        <w:t xml:space="preserve">aciliter le téléchargement de données en masse (possible avec l'outil de </w:t>
+      </w:r>
+      <w:proofErr w:type="spellStart"/>
+      <w:r>
+        <w:rPr>
+          <w:lang w:eastAsia="fr-FR"/>
+        </w:rPr>
+        <w:t>W</w:t>
+      </w:r>
+      <w:r>
+        <w:rPr>
+          <w:lang w:eastAsia="fr-FR"/>
+        </w:rPr>
+        <w:t>efa</w:t>
+      </w:r>
+      <w:proofErr w:type="spellEnd"/>
+      <w:r>
+        <w:rPr>
+          <w:lang w:eastAsia="fr-FR"/>
+        </w:rPr>
+        <w:t xml:space="preserve"> semble-t-il)</w:t>
+      </w:r>
+    </w:p>
+    <w:p>
+      <w:pPr>
+        <w:pStyle w:val="Titre1"/>
+      </w:pPr>
+      <w:r>
+        <w:t>Autres</w:t>
+      </w:r>
+      <w:r>
+        <w:t xml:space="preserve"> </w:t>
+      </w:r>
+    </w:p>
+    <w:p>
+      <w:pPr>
+        <w:pStyle w:val="Titre2"/>
       </w:pPr>
       <w:r>
         <w:t>Consentement patient</w:t>
       </w:r>
+    </w:p>
+    <w:p>
+      <w:r>
+        <w:t>Permettre de sauvegarder le fichier (</w:t>
+      </w:r>
+      <w:proofErr w:type="spellStart"/>
+      <w:r>
+        <w:t>pdf</w:t>
+      </w:r>
+      <w:proofErr w:type="spellEnd"/>
+      <w:r>
+        <w:t> ?) de consentement du patient</w:t>
+      </w:r>
+    </w:p>
+    <w:p>
+      <w:r>
+        <w:sym w:font="Wingdings" w:char="F0E8"/>
+      </w:r>
+      <w:r>
+        <w:t>Prendre en compte l’anonymisation du fichier</w:t>
+      </w:r>
+    </w:p>
+    <w:p>
+      <w:pPr>
+        <w:pStyle w:val="Titre1"/>
+      </w:pPr>
       <w:bookmarkStart w:id="0" w:name="_GoBack"/>
       <w:bookmarkEnd w:id="0"/>
-    </w:p>
-    <w:p>
-      <w:pPr>
-        <w:jc w:val="both"/>
-      </w:pPr>
-      <w:r>
-        <w:t>Permettre de sauvegarder le fichier (</w:t>
-      </w:r>
-      <w:proofErr w:type="spellStart"/>
-      <w:r>
-        <w:t>pdf</w:t>
-      </w:r>
-      <w:proofErr w:type="spellEnd"/>
-      <w:r>
-        <w:t> ?) de consentement du patient</w:t>
-      </w:r>
-    </w:p>
-    <w:p>
-      <w:pPr>
-        <w:jc w:val="both"/>
-      </w:pPr>
-      <w:r>
-        <w:sym w:font="Wingdings" w:char="F0E8"/>
-      </w:r>
-      <w:r>
-        <w:t>Prendre en compte l’anonymisation du fichier</w:t>
-      </w:r>
     </w:p>
     <w:sectPr>
       <w:pgSz w:w="11906" w:h="16838"/>
@@ -556,6 +880,13 @@
   <w:style w:type="paragraph" w:default="1" w:styleId="Normal">
     <w:name w:val="Normal"/>
     <w:qFormat/>
+    <w:rsid w:val="000224EE"/>
+    <w:pPr>
+      <w:jc w:val="both"/>
+    </w:pPr>
+    <w:rPr>
+      <w:rFonts w:asciiTheme="majorHAnsi" w:hAnsiTheme="majorHAnsi"/>
+    </w:rPr>
   </w:style>
   <w:style w:type="paragraph" w:styleId="Titre1">
     <w:name w:val="heading 1"/>
@@ -572,10 +903,32 @@
       <w:outlineLvl w:val="0"/>
     </w:pPr>
     <w:rPr>
-      <w:rFonts w:asciiTheme="majorHAnsi" w:eastAsiaTheme="majorEastAsia" w:hAnsiTheme="majorHAnsi" w:cstheme="majorBidi"/>
+      <w:rFonts w:eastAsiaTheme="majorEastAsia" w:cstheme="majorBidi"/>
       <w:color w:val="2E74B5" w:themeColor="accent1" w:themeShade="BF"/>
       <w:sz w:val="32"/>
       <w:szCs w:val="32"/>
+    </w:rPr>
+  </w:style>
+  <w:style w:type="paragraph" w:styleId="Titre2">
+    <w:name w:val="heading 2"/>
+    <w:basedOn w:val="Normal"/>
+    <w:next w:val="Normal"/>
+    <w:link w:val="Titre2Car"/>
+    <w:uiPriority w:val="9"/>
+    <w:unhideWhenUsed/>
+    <w:qFormat/>
+    <w:rsid w:val="000224EE"/>
+    <w:pPr>
+      <w:keepNext/>
+      <w:keepLines/>
+      <w:spacing w:before="40" w:after="0"/>
+      <w:outlineLvl w:val="1"/>
+    </w:pPr>
+    <w:rPr>
+      <w:rFonts w:eastAsiaTheme="majorEastAsia" w:cstheme="majorBidi"/>
+      <w:color w:val="2E74B5" w:themeColor="accent1" w:themeShade="BF"/>
+      <w:sz w:val="26"/>
+      <w:szCs w:val="26"/>
     </w:rPr>
   </w:style>
   <w:style w:type="character" w:default="1" w:styleId="Policepardfaut">
@@ -618,7 +971,7 @@
       <w:contextualSpacing/>
     </w:pPr>
     <w:rPr>
-      <w:rFonts w:asciiTheme="majorHAnsi" w:eastAsiaTheme="majorEastAsia" w:hAnsiTheme="majorHAnsi" w:cstheme="majorBidi"/>
+      <w:rFonts w:eastAsiaTheme="majorEastAsia" w:cstheme="majorBidi"/>
       <w:spacing w:val="-10"/>
       <w:kern w:val="28"/>
       <w:sz w:val="56"/>
@@ -650,6 +1003,28 @@
       <w:color w:val="2E74B5" w:themeColor="accent1" w:themeShade="BF"/>
       <w:sz w:val="32"/>
       <w:szCs w:val="32"/>
+    </w:rPr>
+  </w:style>
+  <w:style w:type="paragraph" w:styleId="Sansinterligne">
+    <w:name w:val="No Spacing"/>
+    <w:uiPriority w:val="1"/>
+    <w:qFormat/>
+    <w:rsid w:val="000224EE"/>
+    <w:pPr>
+      <w:spacing w:after="0" w:line="240" w:lineRule="auto"/>
+    </w:pPr>
+  </w:style>
+  <w:style w:type="character" w:customStyle="1" w:styleId="Titre2Car">
+    <w:name w:val="Titre 2 Car"/>
+    <w:basedOn w:val="Policepardfaut"/>
+    <w:link w:val="Titre2"/>
+    <w:uiPriority w:val="9"/>
+    <w:rsid w:val="000224EE"/>
+    <w:rPr>
+      <w:rFonts w:asciiTheme="majorHAnsi" w:eastAsiaTheme="majorEastAsia" w:hAnsiTheme="majorHAnsi" w:cstheme="majorBidi"/>
+      <w:color w:val="2E74B5" w:themeColor="accent1" w:themeShade="BF"/>
+      <w:sz w:val="26"/>
+      <w:szCs w:val="26"/>
     </w:rPr>
   </w:style>
 </w:styles>

</xml_diff>